<commit_message>
17/10/2017 MAMATHA CHICK IN
</commit_message>
<xml_diff>
--- a/customer _details/GANGAMMA/SEP/KUNIGAL/KSK/PURCHASE DETAILS.docx
+++ b/customer _details/GANGAMMA/SEP/KUNIGAL/KSK/PURCHASE DETAILS.docx
@@ -14542,13 +14542,7 @@
         <w:rPr>
           <w:rFonts w:ascii="Courier New" w:hAnsi="Courier New" w:cs="Courier New"/>
         </w:rPr>
-        <w:t>SUN Oct 15</w:t>
-      </w:r>
-      <w:r>
-        <w:rPr>
-          <w:rFonts w:ascii="Courier New" w:hAnsi="Courier New" w:cs="Courier New"/>
-        </w:rPr>
-        <w:t xml:space="preserve"> 12:38:16 PDT 2017</w:t>
+        <w:t>SUN Oct 15 12:38:16 PDT 2017</w:t>
       </w:r>
     </w:p>
     <w:p>
@@ -14851,6 +14845,353 @@
         <w:tab/>
         <w:t>- 245979.0</w:t>
       </w:r>
+    </w:p>
+    <w:p>
+      <w:pPr>
+        <w:pStyle w:val="PlainText"/>
+        <w:rPr>
+          <w:rFonts w:ascii="Courier New" w:hAnsi="Courier New" w:cs="Courier New"/>
+          <w:b/>
+        </w:rPr>
+      </w:pPr>
+    </w:p>
+    <w:p>
+      <w:pPr>
+        <w:pStyle w:val="PlainText"/>
+        <w:rPr>
+          <w:rFonts w:ascii="Courier New" w:hAnsi="Courier New" w:cs="Courier New"/>
+        </w:rPr>
+      </w:pPr>
+      <w:r>
+        <w:rPr>
+          <w:rFonts w:ascii="Courier New" w:hAnsi="Courier New" w:cs="Courier New"/>
+        </w:rPr>
+        <w:t>MON Oct 16</w:t>
+      </w:r>
+      <w:r>
+        <w:rPr>
+          <w:rFonts w:ascii="Courier New" w:hAnsi="Courier New" w:cs="Courier New"/>
+        </w:rPr>
+        <w:t xml:space="preserve"> 11:50:39 PDT 2017</w:t>
+      </w:r>
+    </w:p>
+    <w:p>
+      <w:pPr>
+        <w:pStyle w:val="PlainText"/>
+        <w:rPr>
+          <w:rFonts w:ascii="Courier New" w:hAnsi="Courier New" w:cs="Courier New"/>
+        </w:rPr>
+      </w:pPr>
+      <w:r>
+        <w:rPr>
+          <w:rFonts w:ascii="Courier New" w:hAnsi="Courier New" w:cs="Courier New"/>
+        </w:rPr>
+        <w:t>Person Name</w:t>
+      </w:r>
+      <w:r>
+        <w:rPr>
+          <w:rFonts w:ascii="Courier New" w:hAnsi="Courier New" w:cs="Courier New"/>
+        </w:rPr>
+        <w:tab/>
+      </w:r>
+      <w:r>
+        <w:rPr>
+          <w:rFonts w:ascii="Courier New" w:hAnsi="Courier New" w:cs="Courier New"/>
+        </w:rPr>
+        <w:tab/>
+      </w:r>
+      <w:r>
+        <w:rPr>
+          <w:rFonts w:ascii="Courier New" w:hAnsi="Courier New" w:cs="Courier New"/>
+        </w:rPr>
+        <w:tab/>
+      </w:r>
+      <w:r>
+        <w:rPr>
+          <w:rFonts w:ascii="Courier New" w:hAnsi="Courier New" w:cs="Courier New"/>
+        </w:rPr>
+        <w:tab/>
+        <w:t>- KSK</w:t>
+      </w:r>
+    </w:p>
+    <w:p>
+      <w:pPr>
+        <w:pStyle w:val="PlainText"/>
+        <w:rPr>
+          <w:rFonts w:ascii="Courier New" w:hAnsi="Courier New" w:cs="Courier New"/>
+        </w:rPr>
+      </w:pPr>
+      <w:r>
+        <w:rPr>
+          <w:rFonts w:ascii="Courier New" w:hAnsi="Courier New" w:cs="Courier New"/>
+        </w:rPr>
+        <w:t>---------------------------------------------------------------</w:t>
+      </w:r>
+    </w:p>
+    <w:p>
+      <w:pPr>
+        <w:pStyle w:val="PlainText"/>
+        <w:rPr>
+          <w:rFonts w:ascii="Courier New" w:hAnsi="Courier New" w:cs="Courier New"/>
+        </w:rPr>
+      </w:pPr>
+      <w:r>
+        <w:rPr>
+          <w:rFonts w:ascii="Courier New" w:hAnsi="Courier New" w:cs="Courier New"/>
+        </w:rPr>
+        <w:t>Item Name</w:t>
+      </w:r>
+      <w:r>
+        <w:rPr>
+          <w:rFonts w:ascii="Courier New" w:hAnsi="Courier New" w:cs="Courier New"/>
+        </w:rPr>
+        <w:tab/>
+      </w:r>
+      <w:r>
+        <w:rPr>
+          <w:rFonts w:ascii="Courier New" w:hAnsi="Courier New" w:cs="Courier New"/>
+        </w:rPr>
+        <w:tab/>
+      </w:r>
+      <w:r>
+        <w:rPr>
+          <w:rFonts w:ascii="Courier New" w:hAnsi="Courier New" w:cs="Courier New"/>
+        </w:rPr>
+        <w:tab/>
+      </w:r>
+      <w:r>
+        <w:rPr>
+          <w:rFonts w:ascii="Courier New" w:hAnsi="Courier New" w:cs="Courier New"/>
+        </w:rPr>
+        <w:tab/>
+        <w:t>- CARROT</w:t>
+      </w:r>
+    </w:p>
+    <w:p>
+      <w:pPr>
+        <w:pStyle w:val="PlainText"/>
+        <w:rPr>
+          <w:rFonts w:ascii="Courier New" w:hAnsi="Courier New" w:cs="Courier New"/>
+        </w:rPr>
+      </w:pPr>
+      <w:r>
+        <w:rPr>
+          <w:rFonts w:ascii="Courier New" w:hAnsi="Courier New" w:cs="Courier New"/>
+        </w:rPr>
+        <w:t>Number of Pockets</w:t>
+      </w:r>
+      <w:r>
+        <w:rPr>
+          <w:rFonts w:ascii="Courier New" w:hAnsi="Courier New" w:cs="Courier New"/>
+        </w:rPr>
+        <w:tab/>
+      </w:r>
+      <w:r>
+        <w:rPr>
+          <w:rFonts w:ascii="Courier New" w:hAnsi="Courier New" w:cs="Courier New"/>
+        </w:rPr>
+        <w:tab/>
+      </w:r>
+      <w:r>
+        <w:rPr>
+          <w:rFonts w:ascii="Courier New" w:hAnsi="Courier New" w:cs="Courier New"/>
+        </w:rPr>
+        <w:tab/>
+        <w:t>- 1</w:t>
+      </w:r>
+    </w:p>
+    <w:p>
+      <w:pPr>
+        <w:pStyle w:val="PlainText"/>
+        <w:rPr>
+          <w:rFonts w:ascii="Courier New" w:hAnsi="Courier New" w:cs="Courier New"/>
+        </w:rPr>
+      </w:pPr>
+      <w:r>
+        <w:rPr>
+          <w:rFonts w:ascii="Courier New" w:hAnsi="Courier New" w:cs="Courier New"/>
+        </w:rPr>
+        <w:t>Number of KGs</w:t>
+      </w:r>
+      <w:r>
+        <w:rPr>
+          <w:rFonts w:ascii="Courier New" w:hAnsi="Courier New" w:cs="Courier New"/>
+        </w:rPr>
+        <w:tab/>
+      </w:r>
+      <w:r>
+        <w:rPr>
+          <w:rFonts w:ascii="Courier New" w:hAnsi="Courier New" w:cs="Courier New"/>
+        </w:rPr>
+        <w:tab/>
+      </w:r>
+      <w:r>
+        <w:rPr>
+          <w:rFonts w:ascii="Courier New" w:hAnsi="Courier New" w:cs="Courier New"/>
+        </w:rPr>
+        <w:tab/>
+        <w:t>- 95</w:t>
+      </w:r>
+    </w:p>
+    <w:p>
+      <w:pPr>
+        <w:pStyle w:val="PlainText"/>
+        <w:rPr>
+          <w:rFonts w:ascii="Courier New" w:hAnsi="Courier New" w:cs="Courier New"/>
+        </w:rPr>
+      </w:pPr>
+      <w:r>
+        <w:rPr>
+          <w:rFonts w:ascii="Courier New" w:hAnsi="Courier New" w:cs="Courier New"/>
+        </w:rPr>
+        <w:t>Rate</w:t>
+      </w:r>
+      <w:r>
+        <w:rPr>
+          <w:rFonts w:ascii="Courier New" w:hAnsi="Courier New" w:cs="Courier New"/>
+        </w:rPr>
+        <w:tab/>
+      </w:r>
+      <w:r>
+        <w:rPr>
+          <w:rFonts w:ascii="Courier New" w:hAnsi="Courier New" w:cs="Courier New"/>
+        </w:rPr>
+        <w:tab/>
+      </w:r>
+      <w:r>
+        <w:rPr>
+          <w:rFonts w:ascii="Courier New" w:hAnsi="Courier New" w:cs="Courier New"/>
+        </w:rPr>
+        <w:tab/>
+      </w:r>
+      <w:r>
+        <w:rPr>
+          <w:rFonts w:ascii="Courier New" w:hAnsi="Courier New" w:cs="Courier New"/>
+        </w:rPr>
+        <w:tab/>
+      </w:r>
+      <w:r>
+        <w:rPr>
+          <w:rFonts w:ascii="Courier New" w:hAnsi="Courier New" w:cs="Courier New"/>
+        </w:rPr>
+        <w:tab/>
+        <w:t>- 24</w:t>
+      </w:r>
+    </w:p>
+    <w:p>
+      <w:pPr>
+        <w:pStyle w:val="PlainText"/>
+        <w:rPr>
+          <w:rFonts w:ascii="Courier New" w:hAnsi="Courier New" w:cs="Courier New"/>
+        </w:rPr>
+      </w:pPr>
+      <w:r>
+        <w:rPr>
+          <w:rFonts w:ascii="Courier New" w:hAnsi="Courier New" w:cs="Courier New"/>
+        </w:rPr>
+        <w:t>Transport &amp; Miscellaneous</w:t>
+      </w:r>
+      <w:r>
+        <w:rPr>
+          <w:rFonts w:ascii="Courier New" w:hAnsi="Courier New" w:cs="Courier New"/>
+        </w:rPr>
+        <w:tab/>
+        <w:t>- 80</w:t>
+      </w:r>
+    </w:p>
+    <w:p>
+      <w:pPr>
+        <w:pStyle w:val="PlainText"/>
+        <w:rPr>
+          <w:rFonts w:ascii="Courier New" w:hAnsi="Courier New" w:cs="Courier New"/>
+        </w:rPr>
+      </w:pPr>
+      <w:r>
+        <w:rPr>
+          <w:rFonts w:ascii="Courier New" w:hAnsi="Courier New" w:cs="Courier New"/>
+        </w:rPr>
+        <w:t>Total Price</w:t>
+      </w:r>
+      <w:r>
+        <w:rPr>
+          <w:rFonts w:ascii="Courier New" w:hAnsi="Courier New" w:cs="Courier New"/>
+        </w:rPr>
+        <w:tab/>
+      </w:r>
+      <w:r>
+        <w:rPr>
+          <w:rFonts w:ascii="Courier New" w:hAnsi="Courier New" w:cs="Courier New"/>
+        </w:rPr>
+        <w:tab/>
+      </w:r>
+      <w:r>
+        <w:rPr>
+          <w:rFonts w:ascii="Courier New" w:hAnsi="Courier New" w:cs="Courier New"/>
+        </w:rPr>
+        <w:tab/>
+      </w:r>
+      <w:r>
+        <w:rPr>
+          <w:rFonts w:ascii="Courier New" w:hAnsi="Courier New" w:cs="Courier New"/>
+        </w:rPr>
+        <w:tab/>
+        <w:t>- 2360.0</w:t>
+      </w:r>
+    </w:p>
+    <w:p>
+      <w:pPr>
+        <w:pStyle w:val="PlainText"/>
+        <w:rPr>
+          <w:rFonts w:ascii="Courier New" w:hAnsi="Courier New" w:cs="Courier New"/>
+          <w:b/>
+        </w:rPr>
+      </w:pPr>
+      <w:r>
+        <w:rPr>
+          <w:rFonts w:ascii="Courier New" w:hAnsi="Courier New" w:cs="Courier New"/>
+          <w:b/>
+        </w:rPr>
+        <w:t>Amount balance</w:t>
+      </w:r>
+      <w:r>
+        <w:rPr>
+          <w:rFonts w:ascii="Courier New" w:hAnsi="Courier New" w:cs="Courier New"/>
+          <w:b/>
+        </w:rPr>
+        <w:tab/>
+      </w:r>
+      <w:r>
+        <w:rPr>
+          <w:rFonts w:ascii="Courier New" w:hAnsi="Courier New" w:cs="Courier New"/>
+          <w:b/>
+        </w:rPr>
+        <w:tab/>
+      </w:r>
+      <w:r>
+        <w:rPr>
+          <w:rFonts w:ascii="Courier New" w:hAnsi="Courier New" w:cs="Courier New"/>
+          <w:b/>
+        </w:rPr>
+        <w:tab/>
+        <w:t>- 248339.0</w:t>
+      </w:r>
+    </w:p>
+    <w:p>
+      <w:pPr>
+        <w:pStyle w:val="PlainText"/>
+        <w:rPr>
+          <w:rFonts w:ascii="Courier New" w:hAnsi="Courier New" w:cs="Courier New"/>
+        </w:rPr>
+      </w:pPr>
+    </w:p>
+    <w:p>
+      <w:pPr>
+        <w:pStyle w:val="PlainText"/>
+        <w:rPr>
+          <w:rFonts w:ascii="Courier New" w:hAnsi="Courier New" w:cs="Courier New"/>
+          <w:b/>
+        </w:rPr>
+      </w:pPr>
     </w:p>
     <w:p>
       <w:pPr>

</xml_diff>

<commit_message>
21/10/2017 MAMATHA CHICK IN
</commit_message>
<xml_diff>
--- a/customer _details/GANGAMMA/SEP/KUNIGAL/KSK/PURCHASE DETAILS.docx
+++ b/customer _details/GANGAMMA/SEP/KUNIGAL/KSK/PURCHASE DETAILS.docx
@@ -15190,13 +15190,7 @@
         <w:rPr>
           <w:rFonts w:ascii="Courier New" w:hAnsi="Courier New" w:cs="Courier New"/>
         </w:rPr>
-        <w:t>TUE Oct 17</w:t>
-      </w:r>
-      <w:r>
-        <w:rPr>
-          <w:rFonts w:ascii="Courier New" w:hAnsi="Courier New" w:cs="Courier New"/>
-        </w:rPr>
-        <w:t xml:space="preserve"> 12:05:52 PDT 2017</w:t>
+        <w:t>TUE Oct 17 12:05:52 PDT 2017</w:t>
       </w:r>
     </w:p>
     <w:p>
@@ -15499,6 +15493,332 @@
         <w:tab/>
         <w:t>- 252635.0</w:t>
       </w:r>
+    </w:p>
+    <w:p>
+      <w:pPr>
+        <w:pStyle w:val="PlainText"/>
+        <w:rPr>
+          <w:rFonts w:ascii="Courier New" w:hAnsi="Courier New" w:cs="Courier New"/>
+          <w:b/>
+        </w:rPr>
+      </w:pPr>
+    </w:p>
+    <w:p>
+      <w:pPr>
+        <w:pStyle w:val="PlainText"/>
+        <w:rPr>
+          <w:rFonts w:ascii="Courier New" w:hAnsi="Courier New" w:cs="Courier New"/>
+        </w:rPr>
+      </w:pPr>
+      <w:r>
+        <w:rPr>
+          <w:rFonts w:ascii="Courier New" w:hAnsi="Courier New" w:cs="Courier New"/>
+        </w:rPr>
+        <w:t>FRI Oct 20</w:t>
+      </w:r>
+      <w:r>
+        <w:rPr>
+          <w:rFonts w:ascii="Courier New" w:hAnsi="Courier New" w:cs="Courier New"/>
+        </w:rPr>
+        <w:t xml:space="preserve"> 10:55:16 PDT 2017</w:t>
+      </w:r>
+    </w:p>
+    <w:p>
+      <w:pPr>
+        <w:pStyle w:val="PlainText"/>
+        <w:rPr>
+          <w:rFonts w:ascii="Courier New" w:hAnsi="Courier New" w:cs="Courier New"/>
+        </w:rPr>
+      </w:pPr>
+      <w:r>
+        <w:rPr>
+          <w:rFonts w:ascii="Courier New" w:hAnsi="Courier New" w:cs="Courier New"/>
+        </w:rPr>
+        <w:t>Person Name</w:t>
+      </w:r>
+      <w:r>
+        <w:rPr>
+          <w:rFonts w:ascii="Courier New" w:hAnsi="Courier New" w:cs="Courier New"/>
+        </w:rPr>
+        <w:tab/>
+      </w:r>
+      <w:r>
+        <w:rPr>
+          <w:rFonts w:ascii="Courier New" w:hAnsi="Courier New" w:cs="Courier New"/>
+        </w:rPr>
+        <w:tab/>
+      </w:r>
+      <w:r>
+        <w:rPr>
+          <w:rFonts w:ascii="Courier New" w:hAnsi="Courier New" w:cs="Courier New"/>
+        </w:rPr>
+        <w:tab/>
+      </w:r>
+      <w:r>
+        <w:rPr>
+          <w:rFonts w:ascii="Courier New" w:hAnsi="Courier New" w:cs="Courier New"/>
+        </w:rPr>
+        <w:tab/>
+        <w:t>- KSK</w:t>
+      </w:r>
+    </w:p>
+    <w:p>
+      <w:pPr>
+        <w:pStyle w:val="PlainText"/>
+        <w:rPr>
+          <w:rFonts w:ascii="Courier New" w:hAnsi="Courier New" w:cs="Courier New"/>
+        </w:rPr>
+      </w:pPr>
+      <w:r>
+        <w:rPr>
+          <w:rFonts w:ascii="Courier New" w:hAnsi="Courier New" w:cs="Courier New"/>
+        </w:rPr>
+        <w:t>---------------------------------------------------------------</w:t>
+      </w:r>
+    </w:p>
+    <w:p>
+      <w:pPr>
+        <w:pStyle w:val="PlainText"/>
+        <w:rPr>
+          <w:rFonts w:ascii="Courier New" w:hAnsi="Courier New" w:cs="Courier New"/>
+        </w:rPr>
+      </w:pPr>
+      <w:r>
+        <w:rPr>
+          <w:rFonts w:ascii="Courier New" w:hAnsi="Courier New" w:cs="Courier New"/>
+        </w:rPr>
+        <w:t>Item Name</w:t>
+      </w:r>
+      <w:r>
+        <w:rPr>
+          <w:rFonts w:ascii="Courier New" w:hAnsi="Courier New" w:cs="Courier New"/>
+        </w:rPr>
+        <w:tab/>
+      </w:r>
+      <w:r>
+        <w:rPr>
+          <w:rFonts w:ascii="Courier New" w:hAnsi="Courier New" w:cs="Courier New"/>
+        </w:rPr>
+        <w:tab/>
+      </w:r>
+      <w:r>
+        <w:rPr>
+          <w:rFonts w:ascii="Courier New" w:hAnsi="Courier New" w:cs="Courier New"/>
+        </w:rPr>
+        <w:tab/>
+      </w:r>
+      <w:r>
+        <w:rPr>
+          <w:rFonts w:ascii="Courier New" w:hAnsi="Courier New" w:cs="Courier New"/>
+        </w:rPr>
+        <w:tab/>
+        <w:t>- CARROT</w:t>
+      </w:r>
+    </w:p>
+    <w:p>
+      <w:pPr>
+        <w:pStyle w:val="PlainText"/>
+        <w:rPr>
+          <w:rFonts w:ascii="Courier New" w:hAnsi="Courier New" w:cs="Courier New"/>
+        </w:rPr>
+      </w:pPr>
+      <w:r>
+        <w:rPr>
+          <w:rFonts w:ascii="Courier New" w:hAnsi="Courier New" w:cs="Courier New"/>
+        </w:rPr>
+        <w:t>Number of Pockets</w:t>
+      </w:r>
+      <w:r>
+        <w:rPr>
+          <w:rFonts w:ascii="Courier New" w:hAnsi="Courier New" w:cs="Courier New"/>
+        </w:rPr>
+        <w:tab/>
+      </w:r>
+      <w:r>
+        <w:rPr>
+          <w:rFonts w:ascii="Courier New" w:hAnsi="Courier New" w:cs="Courier New"/>
+        </w:rPr>
+        <w:tab/>
+      </w:r>
+      <w:r>
+        <w:rPr>
+          <w:rFonts w:ascii="Courier New" w:hAnsi="Courier New" w:cs="Courier New"/>
+        </w:rPr>
+        <w:tab/>
+        <w:t>- 1</w:t>
+      </w:r>
+    </w:p>
+    <w:p>
+      <w:pPr>
+        <w:pStyle w:val="PlainText"/>
+        <w:rPr>
+          <w:rFonts w:ascii="Courier New" w:hAnsi="Courier New" w:cs="Courier New"/>
+        </w:rPr>
+      </w:pPr>
+      <w:r>
+        <w:rPr>
+          <w:rFonts w:ascii="Courier New" w:hAnsi="Courier New" w:cs="Courier New"/>
+        </w:rPr>
+        <w:t>Number of KGs</w:t>
+      </w:r>
+      <w:r>
+        <w:rPr>
+          <w:rFonts w:ascii="Courier New" w:hAnsi="Courier New" w:cs="Courier New"/>
+        </w:rPr>
+        <w:tab/>
+      </w:r>
+      <w:r>
+        <w:rPr>
+          <w:rFonts w:ascii="Courier New" w:hAnsi="Courier New" w:cs="Courier New"/>
+        </w:rPr>
+        <w:tab/>
+      </w:r>
+      <w:r>
+        <w:rPr>
+          <w:rFonts w:ascii="Courier New" w:hAnsi="Courier New" w:cs="Courier New"/>
+        </w:rPr>
+        <w:tab/>
+        <w:t>- 92</w:t>
+      </w:r>
+    </w:p>
+    <w:p>
+      <w:pPr>
+        <w:pStyle w:val="PlainText"/>
+        <w:rPr>
+          <w:rFonts w:ascii="Courier New" w:hAnsi="Courier New" w:cs="Courier New"/>
+        </w:rPr>
+      </w:pPr>
+      <w:r>
+        <w:rPr>
+          <w:rFonts w:ascii="Courier New" w:hAnsi="Courier New" w:cs="Courier New"/>
+        </w:rPr>
+        <w:t>Rate</w:t>
+      </w:r>
+      <w:r>
+        <w:rPr>
+          <w:rFonts w:ascii="Courier New" w:hAnsi="Courier New" w:cs="Courier New"/>
+        </w:rPr>
+        <w:tab/>
+      </w:r>
+      <w:r>
+        <w:rPr>
+          <w:rFonts w:ascii="Courier New" w:hAnsi="Courier New" w:cs="Courier New"/>
+        </w:rPr>
+        <w:tab/>
+      </w:r>
+      <w:r>
+        <w:rPr>
+          <w:rFonts w:ascii="Courier New" w:hAnsi="Courier New" w:cs="Courier New"/>
+        </w:rPr>
+        <w:tab/>
+      </w:r>
+      <w:r>
+        <w:rPr>
+          <w:rFonts w:ascii="Courier New" w:hAnsi="Courier New" w:cs="Courier New"/>
+        </w:rPr>
+        <w:tab/>
+      </w:r>
+      <w:r>
+        <w:rPr>
+          <w:rFonts w:ascii="Courier New" w:hAnsi="Courier New" w:cs="Courier New"/>
+        </w:rPr>
+        <w:tab/>
+        <w:t>- 46</w:t>
+      </w:r>
+    </w:p>
+    <w:p>
+      <w:pPr>
+        <w:pStyle w:val="PlainText"/>
+        <w:rPr>
+          <w:rFonts w:ascii="Courier New" w:hAnsi="Courier New" w:cs="Courier New"/>
+        </w:rPr>
+      </w:pPr>
+      <w:r>
+        <w:rPr>
+          <w:rFonts w:ascii="Courier New" w:hAnsi="Courier New" w:cs="Courier New"/>
+        </w:rPr>
+        <w:t>Total Price</w:t>
+      </w:r>
+      <w:r>
+        <w:rPr>
+          <w:rFonts w:ascii="Courier New" w:hAnsi="Courier New" w:cs="Courier New"/>
+        </w:rPr>
+        <w:tab/>
+      </w:r>
+      <w:r>
+        <w:rPr>
+          <w:rFonts w:ascii="Courier New" w:hAnsi="Courier New" w:cs="Courier New"/>
+        </w:rPr>
+        <w:tab/>
+      </w:r>
+      <w:r>
+        <w:rPr>
+          <w:rFonts w:ascii="Courier New" w:hAnsi="Courier New" w:cs="Courier New"/>
+        </w:rPr>
+        <w:tab/>
+      </w:r>
+      <w:r>
+        <w:rPr>
+          <w:rFonts w:ascii="Courier New" w:hAnsi="Courier New" w:cs="Courier New"/>
+        </w:rPr>
+        <w:tab/>
+        <w:t>- 4232.0</w:t>
+      </w:r>
+    </w:p>
+    <w:p>
+      <w:pPr>
+        <w:pStyle w:val="PlainText"/>
+        <w:rPr>
+          <w:rFonts w:ascii="Courier New" w:hAnsi="Courier New" w:cs="Courier New"/>
+          <w:b/>
+        </w:rPr>
+      </w:pPr>
+      <w:r>
+        <w:rPr>
+          <w:rFonts w:ascii="Courier New" w:hAnsi="Courier New" w:cs="Courier New"/>
+          <w:b/>
+        </w:rPr>
+        <w:t>Amount balance</w:t>
+      </w:r>
+      <w:r>
+        <w:rPr>
+          <w:rFonts w:ascii="Courier New" w:hAnsi="Courier New" w:cs="Courier New"/>
+          <w:b/>
+        </w:rPr>
+        <w:tab/>
+      </w:r>
+      <w:r>
+        <w:rPr>
+          <w:rFonts w:ascii="Courier New" w:hAnsi="Courier New" w:cs="Courier New"/>
+          <w:b/>
+        </w:rPr>
+        <w:tab/>
+      </w:r>
+      <w:r>
+        <w:rPr>
+          <w:rFonts w:ascii="Courier New" w:hAnsi="Courier New" w:cs="Courier New"/>
+          <w:b/>
+        </w:rPr>
+        <w:tab/>
+        <w:t>- 256867.0</w:t>
+      </w:r>
+    </w:p>
+    <w:p>
+      <w:pPr>
+        <w:pStyle w:val="PlainText"/>
+        <w:rPr>
+          <w:rFonts w:ascii="Courier New" w:hAnsi="Courier New" w:cs="Courier New"/>
+        </w:rPr>
+      </w:pPr>
+    </w:p>
+    <w:p>
+      <w:pPr>
+        <w:pStyle w:val="PlainText"/>
+        <w:rPr>
+          <w:rFonts w:ascii="Courier New" w:hAnsi="Courier New" w:cs="Courier New"/>
+          <w:b/>
+        </w:rPr>
+      </w:pPr>
     </w:p>
     <w:p>
       <w:pPr>

</xml_diff>

<commit_message>
9/01/2017 MAMATHA CHICK IN
</commit_message>
<xml_diff>
--- a/customer _details/GANGAMMA/SEP/KUNIGAL/KSK/PURCHASE DETAILS.docx
+++ b/customer _details/GANGAMMA/SEP/KUNIGAL/KSK/PURCHASE DETAILS.docx
@@ -37264,13 +37264,7 @@
         <w:rPr>
           <w:rFonts w:ascii="Courier New" w:hAnsi="Courier New" w:cs="Courier New"/>
         </w:rPr>
-        <w:t>SAT Jan 06</w:t>
-      </w:r>
-      <w:r>
-        <w:rPr>
-          <w:rFonts w:ascii="Courier New" w:hAnsi="Courier New" w:cs="Courier New"/>
-        </w:rPr>
-        <w:t xml:space="preserve"> 10:31:54 PST 2018</w:t>
+        <w:t>SAT Jan 06 10:31:54 PST 2018</w:t>
       </w:r>
     </w:p>
     <w:p>
@@ -37842,6 +37836,622 @@
         <w:tab/>
         <w:t>- 287162.0</w:t>
       </w:r>
+    </w:p>
+    <w:p>
+      <w:pPr>
+        <w:pStyle w:val="PlainText"/>
+        <w:rPr>
+          <w:rFonts w:ascii="Courier New" w:hAnsi="Courier New" w:cs="Courier New"/>
+          <w:b/>
+        </w:rPr>
+      </w:pPr>
+    </w:p>
+    <w:p>
+      <w:pPr>
+        <w:pStyle w:val="PlainText"/>
+        <w:rPr>
+          <w:rFonts w:ascii="Courier New" w:hAnsi="Courier New" w:cs="Courier New"/>
+        </w:rPr>
+      </w:pPr>
+      <w:r>
+        <w:rPr>
+          <w:rFonts w:ascii="Courier New" w:hAnsi="Courier New" w:cs="Courier New"/>
+        </w:rPr>
+        <w:t>MON Jan 08</w:t>
+      </w:r>
+      <w:r>
+        <w:rPr>
+          <w:rFonts w:ascii="Courier New" w:hAnsi="Courier New" w:cs="Courier New"/>
+        </w:rPr>
+        <w:t xml:space="preserve"> 11:29:57 PST 2018</w:t>
+      </w:r>
+    </w:p>
+    <w:p>
+      <w:pPr>
+        <w:pStyle w:val="PlainText"/>
+        <w:rPr>
+          <w:rFonts w:ascii="Courier New" w:hAnsi="Courier New" w:cs="Courier New"/>
+        </w:rPr>
+      </w:pPr>
+      <w:r>
+        <w:rPr>
+          <w:rFonts w:ascii="Courier New" w:hAnsi="Courier New" w:cs="Courier New"/>
+        </w:rPr>
+        <w:t>Person Name</w:t>
+      </w:r>
+      <w:r>
+        <w:rPr>
+          <w:rFonts w:ascii="Courier New" w:hAnsi="Courier New" w:cs="Courier New"/>
+        </w:rPr>
+        <w:tab/>
+      </w:r>
+      <w:r>
+        <w:rPr>
+          <w:rFonts w:ascii="Courier New" w:hAnsi="Courier New" w:cs="Courier New"/>
+        </w:rPr>
+        <w:tab/>
+      </w:r>
+      <w:r>
+        <w:rPr>
+          <w:rFonts w:ascii="Courier New" w:hAnsi="Courier New" w:cs="Courier New"/>
+        </w:rPr>
+        <w:tab/>
+      </w:r>
+      <w:r>
+        <w:rPr>
+          <w:rFonts w:ascii="Courier New" w:hAnsi="Courier New" w:cs="Courier New"/>
+        </w:rPr>
+        <w:tab/>
+        <w:t>- KSK</w:t>
+      </w:r>
+    </w:p>
+    <w:p>
+      <w:pPr>
+        <w:pStyle w:val="PlainText"/>
+        <w:rPr>
+          <w:rFonts w:ascii="Courier New" w:hAnsi="Courier New" w:cs="Courier New"/>
+        </w:rPr>
+      </w:pPr>
+      <w:r>
+        <w:rPr>
+          <w:rFonts w:ascii="Courier New" w:hAnsi="Courier New" w:cs="Courier New"/>
+        </w:rPr>
+        <w:t>Bill number</w:t>
+      </w:r>
+      <w:r>
+        <w:rPr>
+          <w:rFonts w:ascii="Courier New" w:hAnsi="Courier New" w:cs="Courier New"/>
+        </w:rPr>
+        <w:tab/>
+      </w:r>
+      <w:r>
+        <w:rPr>
+          <w:rFonts w:ascii="Courier New" w:hAnsi="Courier New" w:cs="Courier New"/>
+        </w:rPr>
+        <w:tab/>
+      </w:r>
+      <w:r>
+        <w:rPr>
+          <w:rFonts w:ascii="Courier New" w:hAnsi="Courier New" w:cs="Courier New"/>
+        </w:rPr>
+        <w:tab/>
+      </w:r>
+      <w:r>
+        <w:rPr>
+          <w:rFonts w:ascii="Courier New" w:hAnsi="Courier New" w:cs="Courier New"/>
+        </w:rPr>
+        <w:tab/>
+        <w:t>- 2427</w:t>
+      </w:r>
+    </w:p>
+    <w:p>
+      <w:pPr>
+        <w:pStyle w:val="PlainText"/>
+        <w:rPr>
+          <w:rFonts w:ascii="Courier New" w:hAnsi="Courier New" w:cs="Courier New"/>
+        </w:rPr>
+      </w:pPr>
+      <w:r>
+        <w:rPr>
+          <w:rFonts w:ascii="Courier New" w:hAnsi="Courier New" w:cs="Courier New"/>
+        </w:rPr>
+        <w:t>---------------------------------------------------------------</w:t>
+      </w:r>
+    </w:p>
+    <w:p>
+      <w:pPr>
+        <w:pStyle w:val="PlainText"/>
+        <w:rPr>
+          <w:rFonts w:ascii="Courier New" w:hAnsi="Courier New" w:cs="Courier New"/>
+        </w:rPr>
+      </w:pPr>
+      <w:r>
+        <w:rPr>
+          <w:rFonts w:ascii="Courier New" w:hAnsi="Courier New" w:cs="Courier New"/>
+        </w:rPr>
+        <w:t>Item Name</w:t>
+      </w:r>
+      <w:r>
+        <w:rPr>
+          <w:rFonts w:ascii="Courier New" w:hAnsi="Courier New" w:cs="Courier New"/>
+        </w:rPr>
+        <w:tab/>
+      </w:r>
+      <w:r>
+        <w:rPr>
+          <w:rFonts w:ascii="Courier New" w:hAnsi="Courier New" w:cs="Courier New"/>
+        </w:rPr>
+        <w:tab/>
+      </w:r>
+      <w:r>
+        <w:rPr>
+          <w:rFonts w:ascii="Courier New" w:hAnsi="Courier New" w:cs="Courier New"/>
+        </w:rPr>
+        <w:tab/>
+      </w:r>
+      <w:r>
+        <w:rPr>
+          <w:rFonts w:ascii="Courier New" w:hAnsi="Courier New" w:cs="Courier New"/>
+        </w:rPr>
+        <w:tab/>
+        <w:t>- POTATO EVE</w:t>
+      </w:r>
+    </w:p>
+    <w:p>
+      <w:pPr>
+        <w:pStyle w:val="PlainText"/>
+        <w:rPr>
+          <w:rFonts w:ascii="Courier New" w:hAnsi="Courier New" w:cs="Courier New"/>
+        </w:rPr>
+      </w:pPr>
+      <w:r>
+        <w:rPr>
+          <w:rFonts w:ascii="Courier New" w:hAnsi="Courier New" w:cs="Courier New"/>
+        </w:rPr>
+        <w:t>Number of Pockets</w:t>
+      </w:r>
+      <w:r>
+        <w:rPr>
+          <w:rFonts w:ascii="Courier New" w:hAnsi="Courier New" w:cs="Courier New"/>
+        </w:rPr>
+        <w:tab/>
+      </w:r>
+      <w:r>
+        <w:rPr>
+          <w:rFonts w:ascii="Courier New" w:hAnsi="Courier New" w:cs="Courier New"/>
+        </w:rPr>
+        <w:tab/>
+      </w:r>
+      <w:r>
+        <w:rPr>
+          <w:rFonts w:ascii="Courier New" w:hAnsi="Courier New" w:cs="Courier New"/>
+        </w:rPr>
+        <w:tab/>
+        <w:t>- 2</w:t>
+      </w:r>
+    </w:p>
+    <w:p>
+      <w:pPr>
+        <w:pStyle w:val="PlainText"/>
+        <w:rPr>
+          <w:rFonts w:ascii="Courier New" w:hAnsi="Courier New" w:cs="Courier New"/>
+        </w:rPr>
+      </w:pPr>
+      <w:r>
+        <w:rPr>
+          <w:rFonts w:ascii="Courier New" w:hAnsi="Courier New" w:cs="Courier New"/>
+        </w:rPr>
+        <w:t>Number of KGs</w:t>
+      </w:r>
+      <w:r>
+        <w:rPr>
+          <w:rFonts w:ascii="Courier New" w:hAnsi="Courier New" w:cs="Courier New"/>
+        </w:rPr>
+        <w:tab/>
+      </w:r>
+      <w:r>
+        <w:rPr>
+          <w:rFonts w:ascii="Courier New" w:hAnsi="Courier New" w:cs="Courier New"/>
+        </w:rPr>
+        <w:tab/>
+      </w:r>
+      <w:r>
+        <w:rPr>
+          <w:rFonts w:ascii="Courier New" w:hAnsi="Courier New" w:cs="Courier New"/>
+        </w:rPr>
+        <w:tab/>
+        <w:t>- 102</w:t>
+      </w:r>
+    </w:p>
+    <w:p>
+      <w:pPr>
+        <w:pStyle w:val="PlainText"/>
+        <w:rPr>
+          <w:rFonts w:ascii="Courier New" w:hAnsi="Courier New" w:cs="Courier New"/>
+        </w:rPr>
+      </w:pPr>
+      <w:r>
+        <w:rPr>
+          <w:rFonts w:ascii="Courier New" w:hAnsi="Courier New" w:cs="Courier New"/>
+        </w:rPr>
+        <w:t>Rate</w:t>
+      </w:r>
+      <w:r>
+        <w:rPr>
+          <w:rFonts w:ascii="Courier New" w:hAnsi="Courier New" w:cs="Courier New"/>
+        </w:rPr>
+        <w:tab/>
+      </w:r>
+      <w:r>
+        <w:rPr>
+          <w:rFonts w:ascii="Courier New" w:hAnsi="Courier New" w:cs="Courier New"/>
+        </w:rPr>
+        <w:tab/>
+      </w:r>
+      <w:r>
+        <w:rPr>
+          <w:rFonts w:ascii="Courier New" w:hAnsi="Courier New" w:cs="Courier New"/>
+        </w:rPr>
+        <w:tab/>
+      </w:r>
+      <w:r>
+        <w:rPr>
+          <w:rFonts w:ascii="Courier New" w:hAnsi="Courier New" w:cs="Courier New"/>
+        </w:rPr>
+        <w:tab/>
+      </w:r>
+      <w:r>
+        <w:rPr>
+          <w:rFonts w:ascii="Courier New" w:hAnsi="Courier New" w:cs="Courier New"/>
+        </w:rPr>
+        <w:tab/>
+        <w:t>- 13</w:t>
+      </w:r>
+    </w:p>
+    <w:p>
+      <w:pPr>
+        <w:pStyle w:val="PlainText"/>
+        <w:rPr>
+          <w:rFonts w:ascii="Courier New" w:hAnsi="Courier New" w:cs="Courier New"/>
+        </w:rPr>
+      </w:pPr>
+      <w:r>
+        <w:rPr>
+          <w:rFonts w:ascii="Courier New" w:hAnsi="Courier New" w:cs="Courier New"/>
+        </w:rPr>
+        <w:t>Transport &amp; Miscellaneous</w:t>
+      </w:r>
+      <w:r>
+        <w:rPr>
+          <w:rFonts w:ascii="Courier New" w:hAnsi="Courier New" w:cs="Courier New"/>
+        </w:rPr>
+        <w:tab/>
+        <w:t>- 180</w:t>
+      </w:r>
+    </w:p>
+    <w:p>
+      <w:pPr>
+        <w:pStyle w:val="PlainText"/>
+        <w:rPr>
+          <w:rFonts w:ascii="Courier New" w:hAnsi="Courier New" w:cs="Courier New"/>
+        </w:rPr>
+      </w:pPr>
+      <w:r>
+        <w:rPr>
+          <w:rFonts w:ascii="Courier New" w:hAnsi="Courier New" w:cs="Courier New"/>
+        </w:rPr>
+        <w:t>Total Price</w:t>
+      </w:r>
+      <w:r>
+        <w:rPr>
+          <w:rFonts w:ascii="Courier New" w:hAnsi="Courier New" w:cs="Courier New"/>
+        </w:rPr>
+        <w:tab/>
+      </w:r>
+      <w:r>
+        <w:rPr>
+          <w:rFonts w:ascii="Courier New" w:hAnsi="Courier New" w:cs="Courier New"/>
+        </w:rPr>
+        <w:tab/>
+      </w:r>
+      <w:r>
+        <w:rPr>
+          <w:rFonts w:ascii="Courier New" w:hAnsi="Courier New" w:cs="Courier New"/>
+        </w:rPr>
+        <w:tab/>
+      </w:r>
+      <w:r>
+        <w:rPr>
+          <w:rFonts w:ascii="Courier New" w:hAnsi="Courier New" w:cs="Courier New"/>
+        </w:rPr>
+        <w:tab/>
+        <w:t>- 1506.0</w:t>
+      </w:r>
+    </w:p>
+    <w:p>
+      <w:pPr>
+        <w:pStyle w:val="PlainText"/>
+        <w:rPr>
+          <w:rFonts w:ascii="Courier New" w:hAnsi="Courier New" w:cs="Courier New"/>
+        </w:rPr>
+      </w:pPr>
+      <w:r>
+        <w:rPr>
+          <w:rFonts w:ascii="Courier New" w:hAnsi="Courier New" w:cs="Courier New"/>
+        </w:rPr>
+        <w:t>Amount balance</w:t>
+      </w:r>
+      <w:r>
+        <w:rPr>
+          <w:rFonts w:ascii="Courier New" w:hAnsi="Courier New" w:cs="Courier New"/>
+        </w:rPr>
+        <w:tab/>
+      </w:r>
+      <w:r>
+        <w:rPr>
+          <w:rFonts w:ascii="Courier New" w:hAnsi="Courier New" w:cs="Courier New"/>
+        </w:rPr>
+        <w:tab/>
+      </w:r>
+      <w:r>
+        <w:rPr>
+          <w:rFonts w:ascii="Courier New" w:hAnsi="Courier New" w:cs="Courier New"/>
+        </w:rPr>
+        <w:tab/>
+        <w:t>- 288668.0</w:t>
+      </w:r>
+    </w:p>
+    <w:p>
+      <w:pPr>
+        <w:pStyle w:val="PlainText"/>
+        <w:rPr>
+          <w:rFonts w:ascii="Courier New" w:hAnsi="Courier New" w:cs="Courier New"/>
+        </w:rPr>
+      </w:pPr>
+    </w:p>
+    <w:p>
+      <w:pPr>
+        <w:pStyle w:val="PlainText"/>
+        <w:rPr>
+          <w:rFonts w:ascii="Courier New" w:hAnsi="Courier New" w:cs="Courier New"/>
+        </w:rPr>
+      </w:pPr>
+      <w:r>
+        <w:rPr>
+          <w:rFonts w:ascii="Courier New" w:hAnsi="Courier New" w:cs="Courier New"/>
+        </w:rPr>
+        <w:t>Item Name</w:t>
+      </w:r>
+      <w:r>
+        <w:rPr>
+          <w:rFonts w:ascii="Courier New" w:hAnsi="Courier New" w:cs="Courier New"/>
+        </w:rPr>
+        <w:tab/>
+      </w:r>
+      <w:r>
+        <w:rPr>
+          <w:rFonts w:ascii="Courier New" w:hAnsi="Courier New" w:cs="Courier New"/>
+        </w:rPr>
+        <w:tab/>
+      </w:r>
+      <w:r>
+        <w:rPr>
+          <w:rFonts w:ascii="Courier New" w:hAnsi="Courier New" w:cs="Courier New"/>
+        </w:rPr>
+        <w:tab/>
+      </w:r>
+      <w:r>
+        <w:rPr>
+          <w:rFonts w:ascii="Courier New" w:hAnsi="Courier New" w:cs="Courier New"/>
+        </w:rPr>
+        <w:tab/>
+        <w:t>- CARROT</w:t>
+      </w:r>
+    </w:p>
+    <w:p>
+      <w:pPr>
+        <w:pStyle w:val="PlainText"/>
+        <w:rPr>
+          <w:rFonts w:ascii="Courier New" w:hAnsi="Courier New" w:cs="Courier New"/>
+        </w:rPr>
+      </w:pPr>
+      <w:r>
+        <w:rPr>
+          <w:rFonts w:ascii="Courier New" w:hAnsi="Courier New" w:cs="Courier New"/>
+        </w:rPr>
+        <w:t>Number of Pockets</w:t>
+      </w:r>
+      <w:r>
+        <w:rPr>
+          <w:rFonts w:ascii="Courier New" w:hAnsi="Courier New" w:cs="Courier New"/>
+        </w:rPr>
+        <w:tab/>
+      </w:r>
+      <w:r>
+        <w:rPr>
+          <w:rFonts w:ascii="Courier New" w:hAnsi="Courier New" w:cs="Courier New"/>
+        </w:rPr>
+        <w:tab/>
+      </w:r>
+      <w:r>
+        <w:rPr>
+          <w:rFonts w:ascii="Courier New" w:hAnsi="Courier New" w:cs="Courier New"/>
+        </w:rPr>
+        <w:tab/>
+        <w:t>- 1</w:t>
+      </w:r>
+    </w:p>
+    <w:p>
+      <w:pPr>
+        <w:pStyle w:val="PlainText"/>
+        <w:rPr>
+          <w:rFonts w:ascii="Courier New" w:hAnsi="Courier New" w:cs="Courier New"/>
+        </w:rPr>
+      </w:pPr>
+      <w:r>
+        <w:rPr>
+          <w:rFonts w:ascii="Courier New" w:hAnsi="Courier New" w:cs="Courier New"/>
+        </w:rPr>
+        <w:t>Number of KGs</w:t>
+      </w:r>
+      <w:r>
+        <w:rPr>
+          <w:rFonts w:ascii="Courier New" w:hAnsi="Courier New" w:cs="Courier New"/>
+        </w:rPr>
+        <w:tab/>
+      </w:r>
+      <w:r>
+        <w:rPr>
+          <w:rFonts w:ascii="Courier New" w:hAnsi="Courier New" w:cs="Courier New"/>
+        </w:rPr>
+        <w:tab/>
+      </w:r>
+      <w:r>
+        <w:rPr>
+          <w:rFonts w:ascii="Courier New" w:hAnsi="Courier New" w:cs="Courier New"/>
+        </w:rPr>
+        <w:tab/>
+        <w:t>- 96</w:t>
+      </w:r>
+    </w:p>
+    <w:p>
+      <w:pPr>
+        <w:pStyle w:val="PlainText"/>
+        <w:rPr>
+          <w:rFonts w:ascii="Courier New" w:hAnsi="Courier New" w:cs="Courier New"/>
+        </w:rPr>
+      </w:pPr>
+      <w:r>
+        <w:rPr>
+          <w:rFonts w:ascii="Courier New" w:hAnsi="Courier New" w:cs="Courier New"/>
+        </w:rPr>
+        <w:t>Rate</w:t>
+      </w:r>
+      <w:r>
+        <w:rPr>
+          <w:rFonts w:ascii="Courier New" w:hAnsi="Courier New" w:cs="Courier New"/>
+        </w:rPr>
+        <w:tab/>
+      </w:r>
+      <w:r>
+        <w:rPr>
+          <w:rFonts w:ascii="Courier New" w:hAnsi="Courier New" w:cs="Courier New"/>
+        </w:rPr>
+        <w:tab/>
+      </w:r>
+      <w:r>
+        <w:rPr>
+          <w:rFonts w:ascii="Courier New" w:hAnsi="Courier New" w:cs="Courier New"/>
+        </w:rPr>
+        <w:tab/>
+      </w:r>
+      <w:r>
+        <w:rPr>
+          <w:rFonts w:ascii="Courier New" w:hAnsi="Courier New" w:cs="Courier New"/>
+        </w:rPr>
+        <w:tab/>
+      </w:r>
+      <w:r>
+        <w:rPr>
+          <w:rFonts w:ascii="Courier New" w:hAnsi="Courier New" w:cs="Courier New"/>
+        </w:rPr>
+        <w:tab/>
+        <w:t>- 20</w:t>
+      </w:r>
+    </w:p>
+    <w:p>
+      <w:pPr>
+        <w:pStyle w:val="PlainText"/>
+        <w:rPr>
+          <w:rFonts w:ascii="Courier New" w:hAnsi="Courier New" w:cs="Courier New"/>
+        </w:rPr>
+      </w:pPr>
+      <w:r>
+        <w:rPr>
+          <w:rFonts w:ascii="Courier New" w:hAnsi="Courier New" w:cs="Courier New"/>
+        </w:rPr>
+        <w:t>Total Price</w:t>
+      </w:r>
+      <w:r>
+        <w:rPr>
+          <w:rFonts w:ascii="Courier New" w:hAnsi="Courier New" w:cs="Courier New"/>
+        </w:rPr>
+        <w:tab/>
+      </w:r>
+      <w:r>
+        <w:rPr>
+          <w:rFonts w:ascii="Courier New" w:hAnsi="Courier New" w:cs="Courier New"/>
+        </w:rPr>
+        <w:tab/>
+      </w:r>
+      <w:r>
+        <w:rPr>
+          <w:rFonts w:ascii="Courier New" w:hAnsi="Courier New" w:cs="Courier New"/>
+        </w:rPr>
+        <w:tab/>
+      </w:r>
+      <w:r>
+        <w:rPr>
+          <w:rFonts w:ascii="Courier New" w:hAnsi="Courier New" w:cs="Courier New"/>
+        </w:rPr>
+        <w:tab/>
+        <w:t>- 1920.0</w:t>
+      </w:r>
+    </w:p>
+    <w:p>
+      <w:pPr>
+        <w:pStyle w:val="PlainText"/>
+        <w:rPr>
+          <w:rFonts w:ascii="Courier New" w:hAnsi="Courier New" w:cs="Courier New"/>
+          <w:b/>
+        </w:rPr>
+      </w:pPr>
+      <w:r>
+        <w:rPr>
+          <w:rFonts w:ascii="Courier New" w:hAnsi="Courier New" w:cs="Courier New"/>
+          <w:b/>
+        </w:rPr>
+        <w:t>Amount balance</w:t>
+      </w:r>
+      <w:r>
+        <w:rPr>
+          <w:rFonts w:ascii="Courier New" w:hAnsi="Courier New" w:cs="Courier New"/>
+          <w:b/>
+        </w:rPr>
+        <w:tab/>
+      </w:r>
+      <w:r>
+        <w:rPr>
+          <w:rFonts w:ascii="Courier New" w:hAnsi="Courier New" w:cs="Courier New"/>
+          <w:b/>
+        </w:rPr>
+        <w:tab/>
+      </w:r>
+      <w:r>
+        <w:rPr>
+          <w:rFonts w:ascii="Courier New" w:hAnsi="Courier New" w:cs="Courier New"/>
+          <w:b/>
+        </w:rPr>
+        <w:tab/>
+        <w:t>- 290588.0</w:t>
+      </w:r>
+    </w:p>
+    <w:p>
+      <w:pPr>
+        <w:pStyle w:val="PlainText"/>
+        <w:rPr>
+          <w:rFonts w:ascii="Courier New" w:hAnsi="Courier New" w:cs="Courier New"/>
+        </w:rPr>
+      </w:pPr>
+    </w:p>
+    <w:p>
+      <w:pPr>
+        <w:pStyle w:val="PlainText"/>
+        <w:rPr>
+          <w:rFonts w:ascii="Courier New" w:hAnsi="Courier New" w:cs="Courier New"/>
+          <w:b/>
+        </w:rPr>
+      </w:pPr>
     </w:p>
     <w:p>
       <w:pPr>

</xml_diff>

<commit_message>
16/01/2018 MAMATHA CHICK IN
</commit_message>
<xml_diff>
--- a/customer _details/GANGAMMA/SEP/KUNIGAL/KSK/PURCHASE DETAILS.docx
+++ b/customer _details/GANGAMMA/SEP/KUNIGAL/KSK/PURCHASE DETAILS.docx
@@ -40362,13 +40362,7 @@
         <w:rPr>
           <w:rFonts w:ascii="Courier New" w:hAnsi="Courier New" w:cs="Courier New"/>
         </w:rPr>
-        <w:t>SUN Jan 14</w:t>
-      </w:r>
-      <w:r>
-        <w:rPr>
-          <w:rFonts w:ascii="Courier New" w:hAnsi="Courier New" w:cs="Courier New"/>
-        </w:rPr>
-        <w:t xml:space="preserve"> 10:24:57 PST 2018</w:t>
+        <w:t>SUN Jan 14 10:24:57 PST 2018</w:t>
       </w:r>
     </w:p>
     <w:p>
@@ -40710,6 +40704,392 @@
         <w:tab/>
         <w:t>- 307080.0</w:t>
       </w:r>
+    </w:p>
+    <w:p>
+      <w:pPr>
+        <w:pStyle w:val="PlainText"/>
+        <w:rPr>
+          <w:rFonts w:ascii="Courier New" w:hAnsi="Courier New" w:cs="Courier New"/>
+          <w:b/>
+        </w:rPr>
+      </w:pPr>
+    </w:p>
+    <w:p>
+      <w:pPr>
+        <w:pStyle w:val="PlainText"/>
+        <w:rPr>
+          <w:rFonts w:ascii="Courier New" w:hAnsi="Courier New" w:cs="Courier New"/>
+        </w:rPr>
+      </w:pPr>
+      <w:r>
+        <w:rPr>
+          <w:rFonts w:ascii="Courier New" w:hAnsi="Courier New" w:cs="Courier New"/>
+        </w:rPr>
+        <w:t>MON Jan 15</w:t>
+      </w:r>
+      <w:r>
+        <w:rPr>
+          <w:rFonts w:ascii="Courier New" w:hAnsi="Courier New" w:cs="Courier New"/>
+        </w:rPr>
+        <w:t xml:space="preserve"> 10:26:46 PST 2018</w:t>
+      </w:r>
+    </w:p>
+    <w:p>
+      <w:pPr>
+        <w:pStyle w:val="PlainText"/>
+        <w:rPr>
+          <w:rFonts w:ascii="Courier New" w:hAnsi="Courier New" w:cs="Courier New"/>
+        </w:rPr>
+      </w:pPr>
+      <w:r>
+        <w:rPr>
+          <w:rFonts w:ascii="Courier New" w:hAnsi="Courier New" w:cs="Courier New"/>
+        </w:rPr>
+        <w:t>Person Name</w:t>
+      </w:r>
+      <w:r>
+        <w:rPr>
+          <w:rFonts w:ascii="Courier New" w:hAnsi="Courier New" w:cs="Courier New"/>
+        </w:rPr>
+        <w:tab/>
+      </w:r>
+      <w:r>
+        <w:rPr>
+          <w:rFonts w:ascii="Courier New" w:hAnsi="Courier New" w:cs="Courier New"/>
+        </w:rPr>
+        <w:tab/>
+      </w:r>
+      <w:r>
+        <w:rPr>
+          <w:rFonts w:ascii="Courier New" w:hAnsi="Courier New" w:cs="Courier New"/>
+        </w:rPr>
+        <w:tab/>
+      </w:r>
+      <w:r>
+        <w:rPr>
+          <w:rFonts w:ascii="Courier New" w:hAnsi="Courier New" w:cs="Courier New"/>
+        </w:rPr>
+        <w:tab/>
+        <w:t>- KSK</w:t>
+      </w:r>
+    </w:p>
+    <w:p>
+      <w:pPr>
+        <w:pStyle w:val="PlainText"/>
+        <w:rPr>
+          <w:rFonts w:ascii="Courier New" w:hAnsi="Courier New" w:cs="Courier New"/>
+        </w:rPr>
+      </w:pPr>
+      <w:r>
+        <w:rPr>
+          <w:rFonts w:ascii="Courier New" w:hAnsi="Courier New" w:cs="Courier New"/>
+        </w:rPr>
+        <w:t>Bill number</w:t>
+      </w:r>
+      <w:r>
+        <w:rPr>
+          <w:rFonts w:ascii="Courier New" w:hAnsi="Courier New" w:cs="Courier New"/>
+        </w:rPr>
+        <w:tab/>
+      </w:r>
+      <w:r>
+        <w:rPr>
+          <w:rFonts w:ascii="Courier New" w:hAnsi="Courier New" w:cs="Courier New"/>
+        </w:rPr>
+        <w:tab/>
+      </w:r>
+      <w:r>
+        <w:rPr>
+          <w:rFonts w:ascii="Courier New" w:hAnsi="Courier New" w:cs="Courier New"/>
+        </w:rPr>
+        <w:tab/>
+      </w:r>
+      <w:r>
+        <w:rPr>
+          <w:rFonts w:ascii="Courier New" w:hAnsi="Courier New" w:cs="Courier New"/>
+        </w:rPr>
+        <w:tab/>
+        <w:t>- 2566</w:t>
+      </w:r>
+    </w:p>
+    <w:p>
+      <w:pPr>
+        <w:pStyle w:val="PlainText"/>
+        <w:rPr>
+          <w:rFonts w:ascii="Courier New" w:hAnsi="Courier New" w:cs="Courier New"/>
+        </w:rPr>
+      </w:pPr>
+      <w:r>
+        <w:rPr>
+          <w:rFonts w:ascii="Courier New" w:hAnsi="Courier New" w:cs="Courier New"/>
+        </w:rPr>
+        <w:t>---------------------------------------------------------------</w:t>
+      </w:r>
+    </w:p>
+    <w:p>
+      <w:pPr>
+        <w:pStyle w:val="PlainText"/>
+        <w:rPr>
+          <w:rFonts w:ascii="Courier New" w:hAnsi="Courier New" w:cs="Courier New"/>
+        </w:rPr>
+      </w:pPr>
+      <w:r>
+        <w:rPr>
+          <w:rFonts w:ascii="Courier New" w:hAnsi="Courier New" w:cs="Courier New"/>
+        </w:rPr>
+        <w:t>Item Name</w:t>
+      </w:r>
+      <w:r>
+        <w:rPr>
+          <w:rFonts w:ascii="Courier New" w:hAnsi="Courier New" w:cs="Courier New"/>
+        </w:rPr>
+        <w:tab/>
+      </w:r>
+      <w:r>
+        <w:rPr>
+          <w:rFonts w:ascii="Courier New" w:hAnsi="Courier New" w:cs="Courier New"/>
+        </w:rPr>
+        <w:tab/>
+      </w:r>
+      <w:r>
+        <w:rPr>
+          <w:rFonts w:ascii="Courier New" w:hAnsi="Courier New" w:cs="Courier New"/>
+        </w:rPr>
+        <w:tab/>
+      </w:r>
+      <w:r>
+        <w:rPr>
+          <w:rFonts w:ascii="Courier New" w:hAnsi="Courier New" w:cs="Courier New"/>
+        </w:rPr>
+        <w:tab/>
+        <w:t>- CARROT EVE</w:t>
+      </w:r>
+    </w:p>
+    <w:p>
+      <w:pPr>
+        <w:pStyle w:val="PlainText"/>
+        <w:rPr>
+          <w:rFonts w:ascii="Courier New" w:hAnsi="Courier New" w:cs="Courier New"/>
+        </w:rPr>
+      </w:pPr>
+      <w:r>
+        <w:rPr>
+          <w:rFonts w:ascii="Courier New" w:hAnsi="Courier New" w:cs="Courier New"/>
+        </w:rPr>
+        <w:t>Number of Pockets</w:t>
+      </w:r>
+      <w:r>
+        <w:rPr>
+          <w:rFonts w:ascii="Courier New" w:hAnsi="Courier New" w:cs="Courier New"/>
+        </w:rPr>
+        <w:tab/>
+      </w:r>
+      <w:r>
+        <w:rPr>
+          <w:rFonts w:ascii="Courier New" w:hAnsi="Courier New" w:cs="Courier New"/>
+        </w:rPr>
+        <w:tab/>
+      </w:r>
+      <w:r>
+        <w:rPr>
+          <w:rFonts w:ascii="Courier New" w:hAnsi="Courier New" w:cs="Courier New"/>
+        </w:rPr>
+        <w:tab/>
+        <w:t>- 1</w:t>
+      </w:r>
+    </w:p>
+    <w:p>
+      <w:pPr>
+        <w:pStyle w:val="PlainText"/>
+        <w:rPr>
+          <w:rFonts w:ascii="Courier New" w:hAnsi="Courier New" w:cs="Courier New"/>
+        </w:rPr>
+      </w:pPr>
+      <w:r>
+        <w:rPr>
+          <w:rFonts w:ascii="Courier New" w:hAnsi="Courier New" w:cs="Courier New"/>
+        </w:rPr>
+        <w:t>Number of KGs</w:t>
+      </w:r>
+      <w:r>
+        <w:rPr>
+          <w:rFonts w:ascii="Courier New" w:hAnsi="Courier New" w:cs="Courier New"/>
+        </w:rPr>
+        <w:tab/>
+      </w:r>
+      <w:r>
+        <w:rPr>
+          <w:rFonts w:ascii="Courier New" w:hAnsi="Courier New" w:cs="Courier New"/>
+        </w:rPr>
+        <w:tab/>
+      </w:r>
+      <w:r>
+        <w:rPr>
+          <w:rFonts w:ascii="Courier New" w:hAnsi="Courier New" w:cs="Courier New"/>
+        </w:rPr>
+        <w:tab/>
+        <w:t>- 91</w:t>
+      </w:r>
+    </w:p>
+    <w:p>
+      <w:pPr>
+        <w:pStyle w:val="PlainText"/>
+        <w:rPr>
+          <w:rFonts w:ascii="Courier New" w:hAnsi="Courier New" w:cs="Courier New"/>
+        </w:rPr>
+      </w:pPr>
+      <w:r>
+        <w:rPr>
+          <w:rFonts w:ascii="Courier New" w:hAnsi="Courier New" w:cs="Courier New"/>
+        </w:rPr>
+        <w:t>Rate</w:t>
+      </w:r>
+      <w:r>
+        <w:rPr>
+          <w:rFonts w:ascii="Courier New" w:hAnsi="Courier New" w:cs="Courier New"/>
+        </w:rPr>
+        <w:tab/>
+      </w:r>
+      <w:r>
+        <w:rPr>
+          <w:rFonts w:ascii="Courier New" w:hAnsi="Courier New" w:cs="Courier New"/>
+        </w:rPr>
+        <w:tab/>
+      </w:r>
+      <w:r>
+        <w:rPr>
+          <w:rFonts w:ascii="Courier New" w:hAnsi="Courier New" w:cs="Courier New"/>
+        </w:rPr>
+        <w:tab/>
+      </w:r>
+      <w:r>
+        <w:rPr>
+          <w:rFonts w:ascii="Courier New" w:hAnsi="Courier New" w:cs="Courier New"/>
+        </w:rPr>
+        <w:tab/>
+      </w:r>
+      <w:r>
+        <w:rPr>
+          <w:rFonts w:ascii="Courier New" w:hAnsi="Courier New" w:cs="Courier New"/>
+        </w:rPr>
+        <w:tab/>
+        <w:t>- 18</w:t>
+      </w:r>
+    </w:p>
+    <w:p>
+      <w:pPr>
+        <w:pStyle w:val="PlainText"/>
+        <w:rPr>
+          <w:rFonts w:ascii="Courier New" w:hAnsi="Courier New" w:cs="Courier New"/>
+        </w:rPr>
+      </w:pPr>
+      <w:r>
+        <w:rPr>
+          <w:rFonts w:ascii="Courier New" w:hAnsi="Courier New" w:cs="Courier New"/>
+        </w:rPr>
+        <w:t>Transport &amp; Miscellaneous</w:t>
+      </w:r>
+      <w:r>
+        <w:rPr>
+          <w:rFonts w:ascii="Courier New" w:hAnsi="Courier New" w:cs="Courier New"/>
+        </w:rPr>
+        <w:tab/>
+        <w:t>- 60</w:t>
+      </w:r>
+    </w:p>
+    <w:p>
+      <w:pPr>
+        <w:pStyle w:val="PlainText"/>
+        <w:rPr>
+          <w:rFonts w:ascii="Courier New" w:hAnsi="Courier New" w:cs="Courier New"/>
+        </w:rPr>
+      </w:pPr>
+      <w:r>
+        <w:rPr>
+          <w:rFonts w:ascii="Courier New" w:hAnsi="Courier New" w:cs="Courier New"/>
+        </w:rPr>
+        <w:t>Total Price</w:t>
+      </w:r>
+      <w:r>
+        <w:rPr>
+          <w:rFonts w:ascii="Courier New" w:hAnsi="Courier New" w:cs="Courier New"/>
+        </w:rPr>
+        <w:tab/>
+      </w:r>
+      <w:r>
+        <w:rPr>
+          <w:rFonts w:ascii="Courier New" w:hAnsi="Courier New" w:cs="Courier New"/>
+        </w:rPr>
+        <w:tab/>
+      </w:r>
+      <w:r>
+        <w:rPr>
+          <w:rFonts w:ascii="Courier New" w:hAnsi="Courier New" w:cs="Courier New"/>
+        </w:rPr>
+        <w:tab/>
+      </w:r>
+      <w:r>
+        <w:rPr>
+          <w:rFonts w:ascii="Courier New" w:hAnsi="Courier New" w:cs="Courier New"/>
+        </w:rPr>
+        <w:tab/>
+        <w:t>- 1698.0</w:t>
+      </w:r>
+    </w:p>
+    <w:p>
+      <w:pPr>
+        <w:pStyle w:val="PlainText"/>
+        <w:rPr>
+          <w:rFonts w:ascii="Courier New" w:hAnsi="Courier New" w:cs="Courier New"/>
+          <w:b/>
+        </w:rPr>
+      </w:pPr>
+      <w:r>
+        <w:rPr>
+          <w:rFonts w:ascii="Courier New" w:hAnsi="Courier New" w:cs="Courier New"/>
+          <w:b/>
+        </w:rPr>
+        <w:t>Amount balance</w:t>
+      </w:r>
+      <w:r>
+        <w:rPr>
+          <w:rFonts w:ascii="Courier New" w:hAnsi="Courier New" w:cs="Courier New"/>
+          <w:b/>
+        </w:rPr>
+        <w:tab/>
+      </w:r>
+      <w:r>
+        <w:rPr>
+          <w:rFonts w:ascii="Courier New" w:hAnsi="Courier New" w:cs="Courier New"/>
+          <w:b/>
+        </w:rPr>
+        <w:tab/>
+      </w:r>
+      <w:r>
+        <w:rPr>
+          <w:rFonts w:ascii="Courier New" w:hAnsi="Courier New" w:cs="Courier New"/>
+          <w:b/>
+        </w:rPr>
+        <w:tab/>
+        <w:t>- 308778.0</w:t>
+      </w:r>
+    </w:p>
+    <w:p>
+      <w:pPr>
+        <w:pStyle w:val="PlainText"/>
+        <w:rPr>
+          <w:rFonts w:ascii="Courier New" w:hAnsi="Courier New" w:cs="Courier New"/>
+        </w:rPr>
+      </w:pPr>
+    </w:p>
+    <w:p>
+      <w:pPr>
+        <w:pStyle w:val="PlainText"/>
+        <w:rPr>
+          <w:rFonts w:ascii="Courier New" w:hAnsi="Courier New" w:cs="Courier New"/>
+          <w:b/>
+        </w:rPr>
+      </w:pPr>
     </w:p>
     <w:p>
       <w:pPr>

</xml_diff>